<commit_message>
finalizado aula de observabilidade e monitoramento I
</commit_message>
<xml_diff>
--- a/Aulas/2024-09-19-Inteligência Emocional/anotacoes.docx
+++ b/Aulas/2024-09-19-Inteligência Emocional/anotacoes.docx
@@ -4430,19 +4430,7 @@
         </w:numPr>
       </w:pPr>
       <w:r>
-        <w:t>Antes deste estudo, como muitas outras organizações, os executivos do Google acreditavam que</w:t>
-      </w:r>
-      <w:r>
-        <w:t xml:space="preserve"> </w:t>
-      </w:r>
-      <w:r>
-        <w:t>construir as melhores equipes significava reunir as melhores pessoas. Faz sentido. O melhor engenheiro</w:t>
-      </w:r>
-      <w:r>
-        <w:t xml:space="preserve"> </w:t>
-      </w:r>
-      <w:r>
-        <w:t>mais um MBA, um doutorado e aí está.</w:t>
+        <w:t>Antes deste estudo, como muitas outras organizações, os executivos do Google acreditavam que construir as melhores equipes significava reunir as melhores pessoas. Faz sentido. O melhor engenheiro mais um MBA, um doutorado e aí está.</w:t>
       </w:r>
     </w:p>
     <w:p>
@@ -4508,13 +4496,7 @@
         </w:numPr>
       </w:pPr>
       <w:r>
-        <w:t>Não importa como fosse feita a análise dos dados, a composição das equipes não importava (nada mostrava</w:t>
-      </w:r>
-      <w:r>
-        <w:t xml:space="preserve"> </w:t>
-      </w:r>
-      <w:r>
-        <w:t>que a demografia ou as combinações de personalidade criassem uma grande equipe).</w:t>
+        <w:t>Não importa como fosse feita a análise dos dados, a composição das equipes não importava (nada mostrava que a demografia ou as combinações de personalidade criassem uma grande equipe).</w:t>
       </w:r>
     </w:p>
     <w:p>
@@ -4622,13 +4604,7 @@
         </w:numPr>
       </w:pPr>
       <w:r>
-        <w:t>O que os analistas aprenderam foi que as normas do grupo faziam a diferença. Essas “regras não escritas”</w:t>
-      </w:r>
-      <w:r>
-        <w:t xml:space="preserve"> </w:t>
-      </w:r>
-      <w:r>
-        <w:t>definiram a cultura de desempenho do grupo.</w:t>
+        <w:t>O que os analistas aprenderam foi que as normas do grupo faziam a diferença. Essas “regras não escritas” definiram a cultura de desempenho do grupo.</w:t>
       </w:r>
     </w:p>
     <w:p>
@@ -4647,13 +4623,7 @@
       </w:pPr>
       <w:r>
         <w:lastRenderedPageBreak/>
-        <w:t>Equipes de alto desempenho engajadas em turnos de conversação em que todos os membros falavam em</w:t>
-      </w:r>
-      <w:r>
-        <w:t xml:space="preserve"> </w:t>
-      </w:r>
-      <w:r>
-        <w:t>proporções aproximadamente iguais (comunicação).</w:t>
+        <w:t>Equipes de alto desempenho engajadas em turnos de conversação em que todos os membros falavam em proporções aproximadamente iguais (comunicação).</w:t>
       </w:r>
     </w:p>
     <w:p>
@@ -4671,55 +4641,19 @@
         <w:t>d</w:t>
       </w:r>
       <w:r>
-        <w:t>esempenho tinham alta sensibilidade social – eles</w:t>
-      </w:r>
-      <w:r>
-        <w:t xml:space="preserve"> </w:t>
-      </w:r>
-      <w:r>
-        <w:t>eram bons em interpretar os sentimentos dos membros do grupo com base no tom de voz e nas expressões</w:t>
-      </w:r>
-      <w:r>
-        <w:t xml:space="preserve"> </w:t>
-      </w:r>
-      <w:r>
-        <w:t>faciais (empatia).</w:t>
-      </w:r>
-    </w:p>
-    <w:p>
-      <w:pPr>
-        <w:pStyle w:val="PargrafodaLista"/>
-        <w:numPr>
-          <w:ilvl w:val="1"/>
-          <w:numId w:val="1"/>
-        </w:numPr>
-      </w:pPr>
-      <w:r>
-        <w:t xml:space="preserve"> Segurança psicológica: os membros se sentiam confortáveis em discordar uns dos outros e tomar riscos</w:t>
-      </w:r>
-      <w:r>
-        <w:t xml:space="preserve"> </w:t>
-      </w:r>
-      <w:r>
-        <w:t>interpessoais, ou seja, defenderem seus pontos e convencerem seus colegas de que estão certos. Ninguém</w:t>
-      </w:r>
-      <w:r>
-        <w:t xml:space="preserve"> </w:t>
-      </w:r>
-      <w:r>
-        <w:t>tinha muito medo de ser percebido como ignorante, incompetente, negativo ou chato caso discordassem ou</w:t>
-      </w:r>
-      <w:r>
-        <w:t xml:space="preserve"> </w:t>
-      </w:r>
-      <w:r>
-        <w:t>tomassem riscos e errassem. Além disso, os membros se sentiam à vontade ao admitirem erros, fazerem</w:t>
-      </w:r>
-      <w:r>
-        <w:t xml:space="preserve"> </w:t>
-      </w:r>
-      <w:r>
-        <w:t>perguntas e oferecerem sua opinião</w:t>
+        <w:t>esempenho tinham alta sensibilidade social – eles eram bons em interpretar os sentimentos dos membros do grupo com base no tom de voz e nas expressões faciais (empatia).</w:t>
+      </w:r>
+    </w:p>
+    <w:p>
+      <w:pPr>
+        <w:pStyle w:val="PargrafodaLista"/>
+        <w:numPr>
+          <w:ilvl w:val="1"/>
+          <w:numId w:val="1"/>
+        </w:numPr>
+      </w:pPr>
+      <w:r>
+        <w:t xml:space="preserve"> Segurança psicológica: os membros se sentiam confortáveis em discordar uns dos outros e tomar riscos interpessoais, ou seja, defenderem seus pontos e convencerem seus colegas de que estão certos. Ninguém tinha muito medo de ser percebido como ignorante, incompetente, negativo ou chato caso discordassem ou tomassem riscos e errassem. Além disso, os membros se sentiam à vontade ao admitirem erros, fazerem perguntas e oferecerem sua opinião</w:t>
       </w:r>
     </w:p>
     <w:p>
@@ -4743,49 +4677,19 @@
         </w:numPr>
       </w:pPr>
       <w:r>
-        <w:t xml:space="preserve"> Encontraram em primeiro lugar, uma igualdade de conversa. Todos os integrantes do time participavam e</w:t>
-      </w:r>
-      <w:r>
-        <w:t xml:space="preserve"> </w:t>
-      </w:r>
-      <w:r>
-        <w:t>comentavam durante as reuniões de forma proporcional. Essa descoberta foi nomeada como "Igualdade</w:t>
-      </w:r>
-      <w:r>
-        <w:t xml:space="preserve"> </w:t>
-      </w:r>
-      <w:r>
-        <w:t>na distribuição da conversa”. Enquanto nos times de sucesso havia este equilíbrio participativo, em outros</w:t>
-      </w:r>
-      <w:r>
-        <w:t xml:space="preserve"> </w:t>
-      </w:r>
-      <w:r>
-        <w:t>times havia a percepção de que em reuniões apenas uma ou duas pessoas do time eram mais</w:t>
-      </w:r>
-      <w:r>
-        <w:t xml:space="preserve"> </w:t>
-      </w:r>
-      <w:r>
-        <w:t>participativas.</w:t>
-      </w:r>
-    </w:p>
-    <w:p>
-      <w:pPr>
-        <w:pStyle w:val="PargrafodaLista"/>
-        <w:numPr>
-          <w:ilvl w:val="1"/>
-          <w:numId w:val="1"/>
-        </w:numPr>
-      </w:pPr>
-      <w:r>
-        <w:t xml:space="preserve"> Em outras palavras, quando apenas poucos participantes do time tem a oportunidade de falar e expor suas</w:t>
-      </w:r>
-      <w:r>
-        <w:t xml:space="preserve"> </w:t>
-      </w:r>
-      <w:r>
-        <w:t>opiniões a qualidade intelectual coletiva diminui muito.</w:t>
+        <w:t xml:space="preserve"> Encontraram em primeiro lugar, uma igualdade de conversa. Todos os integrantes do time participavam e comentavam durante as reuniões de forma proporcional. Essa descoberta foi nomeada como "Igualdade na distribuição da conversa”. Enquanto nos times de sucesso havia este equilíbrio participativo, em outros times havia a percepção de que em reuniões apenas uma ou duas pessoas do time eram mais participativas.</w:t>
+      </w:r>
+    </w:p>
+    <w:p>
+      <w:pPr>
+        <w:pStyle w:val="PargrafodaLista"/>
+        <w:numPr>
+          <w:ilvl w:val="1"/>
+          <w:numId w:val="1"/>
+        </w:numPr>
+      </w:pPr>
+      <w:r>
+        <w:t xml:space="preserve"> Em outras palavras, quando apenas poucos participantes do time tem a oportunidade de falar e expor suas opiniões a qualidade intelectual coletiva diminui muito.</w:t>
       </w:r>
       <w:r>
         <w:cr/>
@@ -4849,13 +4753,7 @@
         </w:numPr>
       </w:pPr>
       <w:r>
-        <w:t>A equipe deve sentir segurança e apoio na liderança, sentir que podem tomar risco, errar e</w:t>
-      </w:r>
-      <w:r>
-        <w:t xml:space="preserve"> </w:t>
-      </w:r>
-      <w:r>
-        <w:t>demonstrar sua vulnerabilidade abertamente.</w:t>
+        <w:t>A equipe deve sentir segurança e apoio na liderança, sentir que podem tomar risco, errar e demonstrar sua vulnerabilidade abertamente.</w:t>
       </w:r>
     </w:p>
     <w:p>
@@ -4879,13 +4777,7 @@
         </w:numPr>
       </w:pPr>
       <w:r>
-        <w:t>Saber que podem contar uns com os outros, que todos darão o seu melhor de tempo e conhecimento,</w:t>
-      </w:r>
-      <w:r>
-        <w:t xml:space="preserve"> </w:t>
-      </w:r>
-      <w:r>
-        <w:t>para manter os padrões de qualidade Google.</w:t>
+        <w:t>Saber que podem contar uns com os outros, que todos darão o seu melhor de tempo e conhecimento, para manter os padrões de qualidade Google.</w:t>
       </w:r>
     </w:p>
     <w:p>
@@ -4957,19 +4849,7 @@
         </w:numPr>
       </w:pPr>
       <w:r>
-        <w:t>O time tem que saber que o seu trabalho importa e que realizam mudanças através dele. E saber</w:t>
-      </w:r>
-      <w:r>
-        <w:t xml:space="preserve"> </w:t>
-      </w:r>
-      <w:r>
-        <w:t>exatamente o impacto que aquele projeto trará́</w:t>
-      </w:r>
-      <w:r>
-        <w:t xml:space="preserve"> </w:t>
-      </w:r>
-      <w:r>
-        <w:t>para a empresa.</w:t>
+        <w:t>O time tem que saber que o seu trabalho importa e que realizam mudanças através dele. E saber exatamente o impacto que aquele projeto trará́ para a empresa.</w:t>
       </w:r>
       <w:r>
         <w:cr/>
@@ -5065,6 +4945,9 @@
         <w:ind w:left="1440"/>
       </w:pPr>
       <w:r>
+        <w:rPr>
+          <w:noProof/>
+        </w:rPr>
         <w:drawing>
           <wp:inline distT="0" distB="0" distL="0" distR="0" wp14:anchorId="61E0920F" wp14:editId="434F1E0F">
             <wp:extent cx="4791744" cy="2019582"/>
@@ -5248,37 +5131,19 @@
         </w:numPr>
       </w:pPr>
       <w:r>
-        <w:t xml:space="preserve"> Positividade é atrativa e contagiosa e vai</w:t>
-      </w:r>
-      <w:r>
-        <w:t xml:space="preserve"> </w:t>
-      </w:r>
-      <w:r>
-        <w:t>ajudar a fortalecer seus relacionamentos</w:t>
-      </w:r>
-      <w:r>
-        <w:t xml:space="preserve"> </w:t>
-      </w:r>
-      <w:r>
-        <w:t>com os seus colegas.</w:t>
-      </w:r>
-    </w:p>
-    <w:p>
-      <w:pPr>
-        <w:pStyle w:val="PargrafodaLista"/>
-        <w:numPr>
-          <w:ilvl w:val="1"/>
-          <w:numId w:val="1"/>
-        </w:numPr>
-      </w:pPr>
-      <w:r>
-        <w:t xml:space="preserve"> Ninguém quer ficar perto de alguém que é</w:t>
-      </w:r>
-      <w:r>
-        <w:t xml:space="preserve"> </w:t>
-      </w:r>
-      <w:r>
-        <w:t>negativo todo o tempo</w:t>
+        <w:t xml:space="preserve"> Positividade é atrativa e contagiosa e vai ajudar a fortalecer seus relacionamentos com os seus colegas.</w:t>
+      </w:r>
+    </w:p>
+    <w:p>
+      <w:pPr>
+        <w:pStyle w:val="PargrafodaLista"/>
+        <w:numPr>
+          <w:ilvl w:val="1"/>
+          <w:numId w:val="1"/>
+        </w:numPr>
+      </w:pPr>
+      <w:r>
+        <w:t xml:space="preserve"> Ninguém quer ficar perto de alguém que é negativo todo o tempo</w:t>
       </w:r>
     </w:p>
     <w:p>
@@ -5326,19 +5191,7 @@
         </w:numPr>
       </w:pPr>
       <w:r>
-        <w:t xml:space="preserve"> Crença que fatores situacionais causam um efeito ou que o efeito é evidência</w:t>
-      </w:r>
-      <w:r>
-        <w:t xml:space="preserve"> </w:t>
-      </w:r>
-      <w:r>
-        <w:t>de fatores universais no trabalho. Um problema em um lugar, vai experimentar</w:t>
-      </w:r>
-      <w:r>
-        <w:t xml:space="preserve"> </w:t>
-      </w:r>
-      <w:r>
-        <w:t>em todos os lugares</w:t>
+        <w:t xml:space="preserve"> Crença que fatores situacionais causam um efeito ou que o efeito é evidência de fatores universais no trabalho. Um problema em um lugar, vai experimentar em todos os lugares</w:t>
       </w:r>
     </w:p>
     <w:p>
@@ -6156,6 +6009,7 @@
   <w:style w:type="character" w:default="1" w:styleId="Fontepargpadro">
     <w:name w:val="Default Paragraph Font"/>
     <w:uiPriority w:val="1"/>
+    <w:semiHidden/>
     <w:unhideWhenUsed/>
   </w:style>
   <w:style w:type="table" w:default="1" w:styleId="Tabelanormal">

</xml_diff>